<commit_message>
docs: update Grammer and Spelling mistake
</commit_message>
<xml_diff>
--- a/WrittenNotes/Health/A Modernization Approach for Government Hospital.docx
+++ b/WrittenNotes/Health/A Modernization Approach for Government Hospital.docx
@@ -51,39 +51,103 @@
           <w:sz w:val="24"/>
           <w:szCs w:val="24"/>
         </w:rPr>
-        <w:t>I have diagnosed mental illness for over 2 decades. I have schedule appointments at the government hospital, I also has been detained inside the hospital for not less than a month. On the early years, my thought of government hospital is rather straight forward government structural design, long waiting queue, separate place or building for diagnosed treatment</w:t>
-      </w:r>
-      <w:r>
-        <w:rPr>
-          <w:rFonts w:ascii="Arial" w:hAnsi="Arial" w:cs="Arial"/>
-          <w:sz w:val="24"/>
-          <w:szCs w:val="24"/>
-        </w:rPr>
-        <w:t xml:space="preserve">. So that’s why even in terms of paying large amount of money, people would choose clinic. During these recent years everything has change, </w:t>
-      </w:r>
-      <w:r>
-        <w:rPr>
-          <w:rFonts w:ascii="Arial" w:hAnsi="Arial" w:cs="Arial"/>
-          <w:sz w:val="24"/>
-          <w:szCs w:val="24"/>
-        </w:rPr>
-        <w:t xml:space="preserve">old or new </w:t>
-      </w:r>
-      <w:r>
-        <w:rPr>
-          <w:rFonts w:ascii="Arial" w:hAnsi="Arial" w:cs="Arial"/>
-          <w:sz w:val="24"/>
-          <w:szCs w:val="24"/>
-        </w:rPr>
-        <w:t xml:space="preserve">hospital has </w:t>
-      </w:r>
-      <w:r>
-        <w:rPr>
-          <w:rFonts w:ascii="Arial" w:hAnsi="Arial" w:cs="Arial"/>
-          <w:sz w:val="24"/>
-          <w:szCs w:val="24"/>
-        </w:rPr>
-        <w:t xml:space="preserve">reconstructed to innovative design even better or at least the same standard as the commercial buildings, </w:t>
+        <w:t>I have diagnosed mental illness for over 2 decades. I have schedule appointments at the government hospital, I also has been detained inside the hospital for not less than a month. On the early years, my thought of government hospital is rather straight forward</w:t>
+      </w:r>
+      <w:r>
+        <w:rPr>
+          <w:rFonts w:ascii="Arial" w:hAnsi="Arial" w:cs="Arial"/>
+          <w:sz w:val="24"/>
+          <w:szCs w:val="24"/>
+        </w:rPr>
+        <w:t>;</w:t>
+      </w:r>
+      <w:r>
+        <w:rPr>
+          <w:rFonts w:ascii="Arial" w:hAnsi="Arial" w:cs="Arial"/>
+          <w:sz w:val="24"/>
+          <w:szCs w:val="24"/>
+        </w:rPr>
+        <w:t xml:space="preserve"> government structural design, long waiting queue, separate place or building for diagnosed treatment</w:t>
+      </w:r>
+      <w:r>
+        <w:rPr>
+          <w:rFonts w:ascii="Arial" w:hAnsi="Arial" w:cs="Arial"/>
+          <w:sz w:val="24"/>
+          <w:szCs w:val="24"/>
+        </w:rPr>
+        <w:t xml:space="preserve">. So that’s why even in terms of paying large amount of money, people would choose </w:t>
+      </w:r>
+      <w:r>
+        <w:rPr>
+          <w:rFonts w:ascii="Arial" w:hAnsi="Arial" w:cs="Arial"/>
+          <w:sz w:val="24"/>
+          <w:szCs w:val="24"/>
+        </w:rPr>
+        <w:t xml:space="preserve">private </w:t>
+      </w:r>
+      <w:r>
+        <w:rPr>
+          <w:rFonts w:ascii="Arial" w:hAnsi="Arial" w:cs="Arial"/>
+          <w:sz w:val="24"/>
+          <w:szCs w:val="24"/>
+        </w:rPr>
+        <w:t xml:space="preserve">clinic. During these recent years everything has change, </w:t>
+      </w:r>
+      <w:r>
+        <w:rPr>
+          <w:rFonts w:ascii="Arial" w:hAnsi="Arial" w:cs="Arial"/>
+          <w:sz w:val="24"/>
+          <w:szCs w:val="24"/>
+        </w:rPr>
+        <w:t>old hospital</w:t>
+      </w:r>
+      <w:r>
+        <w:rPr>
+          <w:rFonts w:ascii="Arial" w:hAnsi="Arial" w:cs="Arial"/>
+          <w:sz w:val="24"/>
+          <w:szCs w:val="24"/>
+        </w:rPr>
+        <w:t xml:space="preserve"> has </w:t>
+      </w:r>
+      <w:r>
+        <w:rPr>
+          <w:rFonts w:ascii="Arial" w:hAnsi="Arial" w:cs="Arial"/>
+          <w:sz w:val="24"/>
+          <w:szCs w:val="24"/>
+        </w:rPr>
+        <w:t xml:space="preserve">reconstructed to innovative design </w:t>
+      </w:r>
+      <w:r>
+        <w:rPr>
+          <w:rFonts w:ascii="Arial" w:hAnsi="Arial" w:cs="Arial"/>
+          <w:sz w:val="24"/>
+          <w:szCs w:val="24"/>
+        </w:rPr>
+        <w:t xml:space="preserve">and </w:t>
+      </w:r>
+      <w:r>
+        <w:rPr>
+          <w:rFonts w:ascii="Arial" w:hAnsi="Arial" w:cs="Arial"/>
+          <w:sz w:val="24"/>
+          <w:szCs w:val="24"/>
+        </w:rPr>
+        <w:t>even better or at least the same standard as the commercial buildings</w:t>
+      </w:r>
+      <w:r>
+        <w:rPr>
+          <w:rFonts w:ascii="Arial" w:hAnsi="Arial" w:cs="Arial"/>
+          <w:sz w:val="24"/>
+          <w:szCs w:val="24"/>
+        </w:rPr>
+        <w:t xml:space="preserve"> together</w:t>
+      </w:r>
+      <w:r>
+        <w:rPr>
+          <w:rFonts w:ascii="Arial" w:hAnsi="Arial" w:cs="Arial"/>
+          <w:sz w:val="24"/>
+          <w:szCs w:val="24"/>
+        </w:rPr>
+        <w:t xml:space="preserve"> </w:t>
       </w:r>
       <w:r>
         <w:rPr>
@@ -99,15 +163,47 @@
           <w:sz w:val="24"/>
           <w:szCs w:val="24"/>
         </w:rPr>
-        <w:t xml:space="preserve">advance technologies. But still the basic problem still exists, we need to wait for a long time to see a doctor, apart from this is lacking of doctors, the hospital even suggested to transfer the patient to other self-own hospital or even clinic. </w:t>
-      </w:r>
-      <w:r>
-        <w:rPr>
-          <w:rFonts w:ascii="Arial" w:hAnsi="Arial" w:cs="Arial"/>
-          <w:sz w:val="24"/>
-          <w:szCs w:val="24"/>
-        </w:rPr>
-        <w:t xml:space="preserve">Why is this occurred? Even with latest advance technologies and the how the hospital is designed by grouping all sorts of disease and treatment </w:t>
+        <w:t xml:space="preserve">advance technologies. But still the basic problem still exists, we need to wait for a long time to see a doctor, apart </w:t>
+      </w:r>
+      <w:r>
+        <w:rPr>
+          <w:rFonts w:ascii="Arial" w:hAnsi="Arial" w:cs="Arial"/>
+          <w:sz w:val="24"/>
+          <w:szCs w:val="24"/>
+        </w:rPr>
+        <w:t>from lacking</w:t>
+      </w:r>
+      <w:r>
+        <w:rPr>
+          <w:rFonts w:ascii="Arial" w:hAnsi="Arial" w:cs="Arial"/>
+          <w:sz w:val="24"/>
+          <w:szCs w:val="24"/>
+        </w:rPr>
+        <w:t xml:space="preserve"> of doctors, the hospital even suggested to transfer the patient to other self-own hospital or even</w:t>
+      </w:r>
+      <w:r>
+        <w:rPr>
+          <w:rFonts w:ascii="Arial" w:hAnsi="Arial" w:cs="Arial"/>
+          <w:sz w:val="24"/>
+          <w:szCs w:val="24"/>
+        </w:rPr>
+        <w:t xml:space="preserve"> private</w:t>
+      </w:r>
+      <w:r>
+        <w:rPr>
+          <w:rFonts w:ascii="Arial" w:hAnsi="Arial" w:cs="Arial"/>
+          <w:sz w:val="24"/>
+          <w:szCs w:val="24"/>
+        </w:rPr>
+        <w:t xml:space="preserve"> clinic. </w:t>
+      </w:r>
+      <w:r>
+        <w:rPr>
+          <w:rFonts w:ascii="Arial" w:hAnsi="Arial" w:cs="Arial"/>
+          <w:sz w:val="24"/>
+          <w:szCs w:val="24"/>
+        </w:rPr>
+        <w:t xml:space="preserve">Why is this occurred? Even with latest advance technologies and how the hospital is designed by grouping all sorts of disease and treatment </w:t>
       </w:r>
       <w:r>
         <w:rPr>
@@ -187,7 +283,23 @@
           <w:sz w:val="24"/>
           <w:szCs w:val="24"/>
         </w:rPr>
-        <w:t xml:space="preserve"> the East Kowloon Hospital at 10:00am in the morning. At that I am very sure I am on time. But still needs to wait.</w:t>
+        <w:t xml:space="preserve"> the East Kowloon Hospital at 10:00am in the morning. At that I am very sure I am on time. But still needs to wait</w:t>
+      </w:r>
+      <w:r>
+        <w:rPr>
+          <w:rFonts w:ascii="Arial" w:hAnsi="Arial" w:cs="Arial"/>
+          <w:sz w:val="24"/>
+          <w:szCs w:val="24"/>
+        </w:rPr>
+        <w:t xml:space="preserve"> for almost one hour</w:t>
+      </w:r>
+      <w:r>
+        <w:rPr>
+          <w:rFonts w:ascii="Arial" w:hAnsi="Arial" w:cs="Arial"/>
+          <w:sz w:val="24"/>
+          <w:szCs w:val="24"/>
+        </w:rPr>
+        <w:t>.</w:t>
       </w:r>
       <w:r>
         <w:rPr>
@@ -227,15 +339,63 @@
           <w:sz w:val="24"/>
           <w:szCs w:val="24"/>
         </w:rPr>
-        <w:t xml:space="preserve">. We the patient are grouped together waiting for the doctor to see as. </w:t>
-      </w:r>
-      <w:r>
-        <w:rPr>
-          <w:rFonts w:ascii="Arial" w:hAnsi="Arial" w:cs="Arial"/>
-          <w:sz w:val="24"/>
-          <w:szCs w:val="24"/>
-        </w:rPr>
-        <w:t xml:space="preserve">I think that’s the main issue of the problem. Grouping all kinds of mental symptoms together. </w:t>
+        <w:t xml:space="preserve">. We the patient are grouped together waiting for the doctor to see </w:t>
+      </w:r>
+      <w:r>
+        <w:rPr>
+          <w:rFonts w:ascii="Arial" w:hAnsi="Arial" w:cs="Arial"/>
+          <w:sz w:val="24"/>
+          <w:szCs w:val="24"/>
+        </w:rPr>
+        <w:t>us</w:t>
+      </w:r>
+      <w:r>
+        <w:rPr>
+          <w:rFonts w:ascii="Arial" w:hAnsi="Arial" w:cs="Arial"/>
+          <w:sz w:val="24"/>
+          <w:szCs w:val="24"/>
+        </w:rPr>
+        <w:t xml:space="preserve">. </w:t>
+      </w:r>
+      <w:r>
+        <w:rPr>
+          <w:rFonts w:ascii="Arial" w:hAnsi="Arial" w:cs="Arial"/>
+          <w:sz w:val="24"/>
+          <w:szCs w:val="24"/>
+        </w:rPr>
+        <w:t>I think that’s the main issue of the problem</w:t>
+      </w:r>
+      <w:r>
+        <w:rPr>
+          <w:rFonts w:ascii="Arial" w:hAnsi="Arial" w:cs="Arial"/>
+          <w:sz w:val="24"/>
+          <w:szCs w:val="24"/>
+        </w:rPr>
+        <w:t xml:space="preserve"> is</w:t>
+      </w:r>
+      <w:r>
+        <w:rPr>
+          <w:rFonts w:ascii="Arial" w:hAnsi="Arial" w:cs="Arial"/>
+          <w:sz w:val="24"/>
+          <w:szCs w:val="24"/>
+        </w:rPr>
+        <w:t xml:space="preserve"> </w:t>
+      </w:r>
+      <w:r>
+        <w:rPr>
+          <w:rFonts w:ascii="Arial" w:hAnsi="Arial" w:cs="Arial"/>
+          <w:sz w:val="24"/>
+          <w:szCs w:val="24"/>
+        </w:rPr>
+        <w:t>g</w:t>
+      </w:r>
+      <w:r>
+        <w:rPr>
+          <w:rFonts w:ascii="Arial" w:hAnsi="Arial" w:cs="Arial"/>
+          <w:sz w:val="24"/>
+          <w:szCs w:val="24"/>
+        </w:rPr>
+        <w:t xml:space="preserve">rouping all kinds of mental symptoms together. </w:t>
       </w:r>
       <w:r>
         <w:rPr>
@@ -339,7 +499,23 @@
           <w:sz w:val="24"/>
           <w:szCs w:val="24"/>
         </w:rPr>
-        <w:t xml:space="preserve"> solve this solution, we need to benchmark the patients in terms of seriousness. </w:t>
+        <w:t xml:space="preserve"> solve this solution, we need to benchmark the patients in terms of seriousness</w:t>
+      </w:r>
+      <w:r>
+        <w:rPr>
+          <w:rFonts w:ascii="Arial" w:hAnsi="Arial" w:cs="Arial"/>
+          <w:sz w:val="24"/>
+          <w:szCs w:val="24"/>
+        </w:rPr>
+        <w:t xml:space="preserve"> and assign to different areas</w:t>
+      </w:r>
+      <w:r>
+        <w:rPr>
+          <w:rFonts w:ascii="Arial" w:hAnsi="Arial" w:cs="Arial"/>
+          <w:sz w:val="24"/>
+          <w:szCs w:val="24"/>
+        </w:rPr>
+        <w:t xml:space="preserve">. </w:t>
       </w:r>
       <w:r>
         <w:rPr>
@@ -387,7 +563,39 @@
           <w:sz w:val="24"/>
           <w:szCs w:val="24"/>
         </w:rPr>
-        <w:t xml:space="preserve"> the diagnosed process, usually with 5 to 8 minutes time, not more than 15 minutes. </w:t>
+        <w:t xml:space="preserve"> the diagnosed process, usually with</w:t>
+      </w:r>
+      <w:r>
+        <w:rPr>
+          <w:rFonts w:ascii="Arial" w:hAnsi="Arial" w:cs="Arial"/>
+          <w:sz w:val="24"/>
+          <w:szCs w:val="24"/>
+        </w:rPr>
+        <w:t>in</w:t>
+      </w:r>
+      <w:r>
+        <w:rPr>
+          <w:rFonts w:ascii="Arial" w:hAnsi="Arial" w:cs="Arial"/>
+          <w:sz w:val="24"/>
+          <w:szCs w:val="24"/>
+        </w:rPr>
+        <w:t xml:space="preserve"> 5 to 8 minutes time, not more than 15 minutes</w:t>
+      </w:r>
+      <w:r>
+        <w:rPr>
+          <w:rFonts w:ascii="Arial" w:hAnsi="Arial" w:cs="Arial"/>
+          <w:sz w:val="24"/>
+          <w:szCs w:val="24"/>
+        </w:rPr>
+        <w:t xml:space="preserve"> to diagnosis a case</w:t>
+      </w:r>
+      <w:r>
+        <w:rPr>
+          <w:rFonts w:ascii="Arial" w:hAnsi="Arial" w:cs="Arial"/>
+          <w:sz w:val="24"/>
+          <w:szCs w:val="24"/>
+        </w:rPr>
+        <w:t xml:space="preserve">. </w:t>
       </w:r>
       <w:r>
         <w:rPr>
@@ -419,7 +627,23 @@
           <w:sz w:val="24"/>
           <w:szCs w:val="24"/>
         </w:rPr>
-        <w:t xml:space="preserve">To be clear I am not discriminate those with heavy or serious symptoms patients. As I said everything as a value. I suggest the doctor to give a chance for those symptoms’ patients. If they behave </w:t>
+        <w:t xml:space="preserve">To be clear I am not discriminate those with heavy or serious symptoms patients. As I said everything </w:t>
+      </w:r>
+      <w:r>
+        <w:rPr>
+          <w:rFonts w:ascii="Arial" w:hAnsi="Arial" w:cs="Arial"/>
+          <w:sz w:val="24"/>
+          <w:szCs w:val="24"/>
+        </w:rPr>
+        <w:t>has</w:t>
+      </w:r>
+      <w:r>
+        <w:rPr>
+          <w:rFonts w:ascii="Arial" w:hAnsi="Arial" w:cs="Arial"/>
+          <w:sz w:val="24"/>
+          <w:szCs w:val="24"/>
+        </w:rPr>
+        <w:t xml:space="preserve"> a value. I suggest the doctor to give a chance for those symptoms’ patients. If they behave </w:t>
       </w:r>
       <w:r>
         <w:rPr>
@@ -459,15 +683,7 @@
           <w:sz w:val="24"/>
           <w:szCs w:val="24"/>
         </w:rPr>
-        <w:t xml:space="preserve"> personal attitude even it is outside the hospital</w:t>
-      </w:r>
-      <w:r>
-        <w:rPr>
-          <w:rFonts w:ascii="Arial" w:hAnsi="Arial" w:cs="Arial"/>
-          <w:sz w:val="24"/>
-          <w:szCs w:val="24"/>
-        </w:rPr>
-        <w:t xml:space="preserve">, because that how we do in the social </w:t>
+        <w:t xml:space="preserve"> personal attitude even it is </w:t>
       </w:r>
       <w:r>
         <w:rPr>
@@ -476,7 +692,15 @@
           <w:szCs w:val="24"/>
         </w:rPr>
         <w:lastRenderedPageBreak/>
-        <w:t>society</w:t>
+        <w:t>outside the hospital</w:t>
+      </w:r>
+      <w:r>
+        <w:rPr>
+          <w:rFonts w:ascii="Arial" w:hAnsi="Arial" w:cs="Arial"/>
+          <w:sz w:val="24"/>
+          <w:szCs w:val="24"/>
+        </w:rPr>
+        <w:t>, because that how we do in the social society</w:t>
       </w:r>
       <w:r>
         <w:rPr>
@@ -945,7 +1169,6 @@
   <w:style w:type="character" w:default="1" w:styleId="DefaultParagraphFont">
     <w:name w:val="Default Paragraph Font"/>
     <w:uiPriority w:val="1"/>
-    <w:semiHidden/>
     <w:unhideWhenUsed/>
   </w:style>
   <w:style w:type="table" w:default="1" w:styleId="TableNormal">

</xml_diff>